<commit_message>
Added in some more details
</commit_message>
<xml_diff>
--- a/blob/Politics I Bibliography.docx
+++ b/blob/Politics I Bibliography.docx
@@ -385,6 +385,143 @@
       <w:pPr>
         <w:ind w:left="450" w:hanging="480"/>
       </w:pPr>
+      <w:r>
+        <w:t xml:space="preserve">Eli </w:t>
+      </w:r>
+      <w:proofErr w:type="spellStart"/>
+      <w:r>
+        <w:t>Fieldsteel</w:t>
+      </w:r>
+      <w:proofErr w:type="spellEnd"/>
+      <w:r>
+        <w:t xml:space="preserve">. </w:t>
+      </w:r>
+      <w:proofErr w:type="spellStart"/>
+      <w:r>
+        <w:rPr>
+          <w:i/>
+          <w:iCs/>
+        </w:rPr>
+        <w:t>SuperCollider</w:t>
+      </w:r>
+      <w:proofErr w:type="spellEnd"/>
+      <w:r>
+        <w:rPr>
+          <w:i/>
+          <w:iCs/>
+        </w:rPr>
+        <w:t xml:space="preserve"> Tutorial: 16. Composing a Piece, Part II</w:t>
+      </w:r>
+      <w:r>
+        <w:t xml:space="preserve">, 2016. </w:t>
+      </w:r>
+      <w:hyperlink r:id="rId9" w:history="1">
+        <w:r>
+          <w:rPr>
+            <w:rStyle w:val="Hyperlink"/>
+          </w:rPr>
+          <w:t>https://www.youtube.com/watch?v=oR4VZy2LJ60</w:t>
+        </w:r>
+      </w:hyperlink>
+      <w:r>
+        <w:t>.</w:t>
+      </w:r>
+    </w:p>
+    <w:p>
+      <w:pPr>
+        <w:ind w:left="450" w:hanging="480"/>
+      </w:pPr>
+    </w:p>
+    <w:p>
+      <w:pPr>
+        <w:ind w:left="450" w:hanging="480"/>
+      </w:pPr>
+      <w:r>
+        <w:t xml:space="preserve">———. </w:t>
+      </w:r>
+      <w:proofErr w:type="spellStart"/>
+      <w:r>
+        <w:rPr>
+          <w:i/>
+          <w:iCs/>
+        </w:rPr>
+        <w:t>SuperCollider</w:t>
+      </w:r>
+      <w:proofErr w:type="spellEnd"/>
+      <w:r>
+        <w:rPr>
+          <w:i/>
+          <w:iCs/>
+        </w:rPr>
+        <w:t xml:space="preserve"> Tutorial: 25. Granular Synthesis, Part I</w:t>
+      </w:r>
+      <w:r>
+        <w:t xml:space="preserve">, 2020. </w:t>
+      </w:r>
+      <w:hyperlink r:id="rId10" w:history="1">
+        <w:r>
+          <w:rPr>
+            <w:rStyle w:val="Hyperlink"/>
+          </w:rPr>
+          <w:t>https://www.youtube.com/watch?v=WBqAM_94TW4</w:t>
+        </w:r>
+      </w:hyperlink>
+      <w:r>
+        <w:t>.</w:t>
+      </w:r>
+    </w:p>
+    <w:p>
+      <w:pPr>
+        <w:ind w:left="450" w:hanging="480"/>
+      </w:pPr>
+    </w:p>
+    <w:p>
+      <w:pPr>
+        <w:ind w:left="450" w:hanging="480"/>
+      </w:pPr>
+      <w:r>
+        <w:t xml:space="preserve">———. </w:t>
+      </w:r>
+      <w:proofErr w:type="spellStart"/>
+      <w:r>
+        <w:rPr>
+          <w:i/>
+          <w:iCs/>
+        </w:rPr>
+        <w:t>SuperCollider</w:t>
+      </w:r>
+      <w:proofErr w:type="spellEnd"/>
+      <w:r>
+        <w:rPr>
+          <w:i/>
+          <w:iCs/>
+        </w:rPr>
+        <w:t xml:space="preserve"> Tutorial: 26. Granular Synthesis, Part II</w:t>
+      </w:r>
+      <w:r>
+        <w:t xml:space="preserve">, 2020. </w:t>
+      </w:r>
+      <w:hyperlink r:id="rId11" w:history="1">
+        <w:r>
+          <w:rPr>
+            <w:rStyle w:val="Hyperlink"/>
+          </w:rPr>
+          <w:t>https://www.youtube.com/watch?v=MnD8stNB5tE</w:t>
+        </w:r>
+      </w:hyperlink>
+      <w:r>
+        <w:t>.</w:t>
+      </w:r>
+    </w:p>
+    <w:p>
+      <w:pPr>
+        <w:ind w:left="450" w:hanging="480"/>
+      </w:pPr>
+    </w:p>
+    <w:p>
+      <w:pPr>
+        <w:ind w:left="450" w:hanging="480"/>
+      </w:pPr>
       <w:proofErr w:type="spellStart"/>
       <w:r>
         <w:t>Faudot</w:t>
@@ -420,7 +557,7 @@
       <w:r>
         <w:t xml:space="preserve">. Python, 2022. </w:t>
       </w:r>
-      <w:hyperlink r:id="rId9" w:history="1">
+      <w:hyperlink r:id="rId12" w:history="1">
         <w:r>
           <w:rPr>
             <w:rStyle w:val="Hyperlink"/>
@@ -436,12 +573,8 @@
       <w:pPr>
         <w:ind w:left="450" w:hanging="480"/>
       </w:pPr>
-    </w:p>
-    <w:p>
-      <w:pPr>
-        <w:ind w:left="450" w:hanging="480"/>
-      </w:pPr>
-      <w:r>
+      <w:r>
+        <w:lastRenderedPageBreak/>
         <w:t xml:space="preserve">Grinberg, Miguel. </w:t>
       </w:r>
       <w:r>
@@ -488,7 +621,6 @@
         <w:ind w:left="450" w:hanging="480"/>
       </w:pPr>
       <w:r>
-        <w:lastRenderedPageBreak/>
         <w:t xml:space="preserve">Harris, Charles R., K. Jarrod Millman, </w:t>
       </w:r>
       <w:proofErr w:type="spellStart"/>
@@ -533,7 +665,7 @@
       <w:r>
         <w:t xml:space="preserve"> 585, no. 7825 (September 2020): 357–62. </w:t>
       </w:r>
-      <w:hyperlink r:id="rId10" w:history="1">
+      <w:hyperlink r:id="rId13" w:history="1">
         <w:r>
           <w:rPr>
             <w:rStyle w:val="Hyperlink"/>
@@ -567,7 +699,7 @@
       <w:r>
         <w:t xml:space="preserve"> 9, no. 3 (May 2007): 90–95. </w:t>
       </w:r>
-      <w:hyperlink r:id="rId11" w:history="1">
+      <w:hyperlink r:id="rId14" w:history="1">
         <w:r>
           <w:rPr>
             <w:rStyle w:val="Hyperlink"/>
@@ -601,7 +733,7 @@
       <w:r>
         <w:t xml:space="preserve"> (blog), August 25, 2016. </w:t>
       </w:r>
-      <w:hyperlink r:id="rId12" w:history="1">
+      <w:hyperlink r:id="rId15" w:history="1">
         <w:r>
           <w:rPr>
             <w:rStyle w:val="Hyperlink"/>
@@ -695,7 +827,7 @@
       <w:r>
         <w:t xml:space="preserve">. Python, 2022. </w:t>
       </w:r>
-      <w:hyperlink r:id="rId13" w:history="1">
+      <w:hyperlink r:id="rId16" w:history="1">
         <w:r>
           <w:rPr>
             <w:rStyle w:val="Hyperlink"/>
@@ -746,7 +878,7 @@
       <w:r>
         <w:t xml:space="preserve">. Python, 2022. </w:t>
       </w:r>
-      <w:hyperlink r:id="rId14" w:history="1">
+      <w:hyperlink r:id="rId17" w:history="1">
         <w:r>
           <w:rPr>
             <w:rStyle w:val="Hyperlink"/>
@@ -798,7 +930,7 @@
       <w:r>
         <w:t xml:space="preserve">. Python, 2022. </w:t>
       </w:r>
-      <w:hyperlink r:id="rId15" w:history="1">
+      <w:hyperlink r:id="rId18" w:history="1">
         <w:r>
           <w:rPr>
             <w:rStyle w:val="Hyperlink"/>
@@ -863,7 +995,7 @@
       <w:r>
         <w:t xml:space="preserve">, 425–31. San Diego CA USA: ACM, 2019. </w:t>
       </w:r>
-      <w:hyperlink r:id="rId16" w:history="1">
+      <w:hyperlink r:id="rId19" w:history="1">
         <w:r>
           <w:rPr>
             <w:rStyle w:val="Hyperlink"/>
@@ -887,7 +1019,7 @@
       <w:r>
         <w:t xml:space="preserve">McKinney, Wes. “Data Structures for Statistical Computing in Python,” 56–61. Austin, Texas, 2010. </w:t>
       </w:r>
-      <w:hyperlink r:id="rId17" w:history="1">
+      <w:hyperlink r:id="rId20" w:history="1">
         <w:r>
           <w:rPr>
             <w:rStyle w:val="Hyperlink"/>
@@ -989,6 +1121,7 @@
         <w:ind w:left="450" w:hanging="480"/>
       </w:pPr>
       <w:r>
+        <w:lastRenderedPageBreak/>
         <w:t xml:space="preserve">Peirce, Charles S. </w:t>
       </w:r>
       <w:r>
@@ -1009,7 +1142,7 @@
       <w:r>
         <w:t xml:space="preserve">, 1931. </w:t>
       </w:r>
-      <w:hyperlink r:id="rId18" w:history="1">
+      <w:hyperlink r:id="rId21" w:history="1">
         <w:r>
           <w:rPr>
             <w:rStyle w:val="Hyperlink"/>
@@ -1051,7 +1184,7 @@
       <w:r>
         <w:t xml:space="preserve">, 2022. </w:t>
       </w:r>
-      <w:hyperlink r:id="rId19" w:history="1">
+      <w:hyperlink r:id="rId22" w:history="1">
         <w:r>
           <w:rPr>
             <w:rStyle w:val="Hyperlink"/>
@@ -1074,7 +1207,6 @@
       </w:pPr>
       <w:proofErr w:type="spellStart"/>
       <w:r>
-        <w:lastRenderedPageBreak/>
         <w:t>Rancière</w:t>
       </w:r>
       <w:proofErr w:type="spellEnd"/>
@@ -1251,7 +1383,7 @@
       <w:r>
         <w:t xml:space="preserve">, 2022. </w:t>
       </w:r>
-      <w:hyperlink r:id="rId20" w:history="1">
+      <w:hyperlink r:id="rId23" w:history="1">
         <w:r>
           <w:rPr>
             <w:rStyle w:val="Hyperlink"/>
@@ -1280,7 +1412,7 @@
       <w:r>
         <w:t xml:space="preserve">, Daniel. “Noise Wave / Examples.” Processing. Accessed April 21, 2022. </w:t>
       </w:r>
-      <w:hyperlink r:id="rId21" w:history="1">
+      <w:hyperlink r:id="rId24" w:history="1">
         <w:r>
           <w:rPr>
             <w:rStyle w:val="Hyperlink"/>
@@ -1319,7 +1451,7 @@
       <w:r>
         <w:t xml:space="preserve">, April 26, 2019. </w:t>
       </w:r>
-      <w:hyperlink r:id="rId22" w:history="1">
+      <w:hyperlink r:id="rId25" w:history="1">
         <w:r>
           <w:rPr>
             <w:rStyle w:val="Hyperlink"/>
@@ -1367,7 +1499,7 @@
       <w:r>
         <w:t xml:space="preserve">, 2022. </w:t>
       </w:r>
-      <w:hyperlink r:id="rId23" w:history="1">
+      <w:hyperlink r:id="rId26" w:history="1">
         <w:r>
           <w:rPr>
             <w:rStyle w:val="Hyperlink"/>
@@ -1401,7 +1533,7 @@
       <w:r>
         <w:t xml:space="preserve">. Python. 2009. Reprint, Twilio, 2022. </w:t>
       </w:r>
-      <w:hyperlink r:id="rId24" w:history="1">
+      <w:hyperlink r:id="rId27" w:history="1">
         <w:r>
           <w:rPr>
             <w:rStyle w:val="Hyperlink"/>

</xml_diff>